<commit_message>
add lession 4 to Moss-graph-viewr.docx
</commit_message>
<xml_diff>
--- a/doc/Moss-Graph-Viewr-บทที่ 5.docx
+++ b/doc/Moss-Graph-Viewr-บทที่ 5.docx
@@ -291,7 +291,7 @@
           <w:tab w:val="left" w:pos="1080"/>
         </w:tabs>
         <w:rPr>
-          <w:rFonts w:ascii="Angsana New" w:hAnsi="Angsana New" w:cs="Angsana New"/>
+          <w:rFonts w:ascii="Angsana New" w:hAnsi="Angsana New" w:cs="Angsana New" w:hint="cs"/>
           <w:cs/>
         </w:rPr>
       </w:pPr>
@@ -1777,11 +1777,7 @@
     </w:p>
     <w:p>
       <w:pPr>
-        <w:tabs>
-          <w:tab w:val="left" w:pos="720"/>
-          <w:tab w:val="left" w:pos="1080"/>
-        </w:tabs>
-        <w:jc w:val="both"/>
+        <w:spacing w:after="200" w:line="276" w:lineRule="auto"/>
         <w:rPr>
           <w:b/>
           <w:bCs/>
@@ -1796,34 +1792,59 @@
           <w:sz w:val="36"/>
           <w:szCs w:val="36"/>
         </w:rPr>
-        <w:t>5</w:t>
-      </w:r>
-      <w:r>
+        <w:br w:type="page"/>
+      </w:r>
+    </w:p>
+    <w:p>
+      <w:pPr>
+        <w:tabs>
+          <w:tab w:val="left" w:pos="720"/>
+          <w:tab w:val="left" w:pos="1080"/>
+        </w:tabs>
+        <w:jc w:val="both"/>
         <w:rPr>
           <w:b/>
           <w:bCs/>
           <w:sz w:val="36"/>
           <w:szCs w:val="36"/>
         </w:rPr>
-        <w:t>.</w:t>
-      </w:r>
+      </w:pPr>
       <w:r>
         <w:rPr>
           <w:b/>
           <w:bCs/>
           <w:sz w:val="36"/>
           <w:szCs w:val="36"/>
-          <w:cs/>
-        </w:rPr>
-        <w:t xml:space="preserve">2 </w:t>
-      </w:r>
-      <w:r>
-        <w:rPr>
-          <w:rFonts w:hint="cs"/>
+        </w:rPr>
+        <w:lastRenderedPageBreak/>
+        <w:t>5</w:t>
+      </w:r>
+      <w:r>
+        <w:rPr>
           <w:b/>
           <w:bCs/>
           <w:sz w:val="36"/>
           <w:szCs w:val="36"/>
+        </w:rPr>
+        <w:t>.</w:t>
+      </w:r>
+      <w:r>
+        <w:rPr>
+          <w:b/>
+          <w:bCs/>
+          <w:sz w:val="36"/>
+          <w:szCs w:val="36"/>
+          <w:cs/>
+        </w:rPr>
+        <w:t xml:space="preserve">2 </w:t>
+      </w:r>
+      <w:r>
+        <w:rPr>
+          <w:rFonts w:hint="cs"/>
+          <w:b/>
+          <w:bCs/>
+          <w:sz w:val="36"/>
+          <w:szCs w:val="36"/>
           <w:cs/>
         </w:rPr>
         <w:t>ข้อจำกัดในการดำเนินโครงงาน</w:t>
@@ -1831,181 +1852,237 @@
     </w:p>
     <w:p>
       <w:pPr>
-        <w:tabs>
-          <w:tab w:val="left" w:pos="720"/>
-          <w:tab w:val="left" w:pos="1080"/>
-        </w:tabs>
-        <w:ind w:firstLine="420"/>
+        <w:pStyle w:val="a7"/>
+        <w:numPr>
+          <w:ilvl w:val="0"/>
+          <w:numId w:val="2"/>
+        </w:numPr>
+        <w:tabs>
+          <w:tab w:val="left" w:pos="720"/>
+          <w:tab w:val="left" w:pos="1080"/>
+        </w:tabs>
         <w:jc w:val="thaiDistribute"/>
         <w:rPr>
           <w:rFonts w:eastAsia="Cordia New"/>
-          <w:cs/>
+          <w:szCs w:val="32"/>
         </w:rPr>
       </w:pPr>
       <w:r>
         <w:rPr>
           <w:rFonts w:eastAsia="Cordia New" w:hint="cs"/>
-          <w:cs/>
-        </w:rPr>
-        <w:lastRenderedPageBreak/>
-        <w:tab/>
+          <w:szCs w:val="32"/>
+          <w:cs/>
+        </w:rPr>
+        <w:t>โปรแกรมต้องการ</w:t>
       </w:r>
       <w:r>
         <w:rPr>
           <w:rFonts w:eastAsia="Cordia New"/>
-        </w:rPr>
-        <w:t>1.</w:t>
+          <w:szCs w:val="32"/>
+        </w:rPr>
+        <w:t xml:space="preserve"> Runtime </w:t>
+      </w:r>
+      <w:r>
+        <w:rPr>
+          <w:rFonts w:eastAsia="Cordia New" w:hint="cs"/>
+          <w:szCs w:val="32"/>
+          <w:cs/>
+        </w:rPr>
+        <w:t xml:space="preserve">ของทั้ง </w:t>
       </w:r>
       <w:r>
         <w:rPr>
           <w:rFonts w:eastAsia="Cordia New"/>
-        </w:rPr>
-        <w:tab/>
+          <w:szCs w:val="32"/>
+        </w:rPr>
+        <w:t xml:space="preserve">Python </w:t>
       </w:r>
       <w:r>
         <w:rPr>
           <w:rFonts w:eastAsia="Cordia New" w:hint="cs"/>
-          <w:cs/>
-        </w:rPr>
-        <w:t>ระบบการจัดการผู้ใช้สามารถเรียกใช้งานได้จากระบบงานที่พัฒนาขึ้นโดย ภาษา</w:t>
+          <w:szCs w:val="32"/>
+          <w:cs/>
+        </w:rPr>
+        <w:t xml:space="preserve">และ </w:t>
       </w:r>
       <w:r>
         <w:rPr>
           <w:rFonts w:eastAsia="Cordia New"/>
-        </w:rPr>
-        <w:t xml:space="preserve"> pHp4 </w:t>
-      </w:r>
+          <w:szCs w:val="32"/>
+        </w:rPr>
+        <w:t xml:space="preserve">PyQt4 </w:t>
+      </w:r>
+    </w:p>
+    <w:p>
+      <w:pPr>
+        <w:pStyle w:val="a7"/>
+        <w:numPr>
+          <w:ilvl w:val="0"/>
+          <w:numId w:val="2"/>
+        </w:numPr>
+        <w:tabs>
+          <w:tab w:val="left" w:pos="720"/>
+          <w:tab w:val="left" w:pos="1080"/>
+        </w:tabs>
+        <w:jc w:val="thaiDistribute"/>
+        <w:rPr>
+          <w:rFonts w:eastAsia="Cordia New"/>
+          <w:szCs w:val="32"/>
+        </w:rPr>
+      </w:pPr>
       <w:r>
         <w:rPr>
           <w:rFonts w:eastAsia="Cordia New" w:hint="cs"/>
-          <w:cs/>
-        </w:rPr>
-        <w:t>ขึ้นไป</w:t>
+          <w:szCs w:val="32"/>
+          <w:cs/>
+        </w:rPr>
+        <w:t xml:space="preserve">ไม่สามารถจัดวาง </w:t>
       </w:r>
       <w:r>
         <w:rPr>
           <w:rFonts w:eastAsia="Cordia New"/>
-        </w:rPr>
-        <w:t xml:space="preserve"> </w:t>
+          <w:szCs w:val="32"/>
+        </w:rPr>
+        <w:t>Layout</w:t>
       </w:r>
       <w:r>
         <w:rPr>
           <w:rFonts w:eastAsia="Cordia New" w:hint="cs"/>
-          <w:cs/>
-        </w:rPr>
-        <w:t>เท่านั้น</w:t>
-      </w:r>
-    </w:p>
-    <w:p>
-      <w:pPr>
-        <w:tabs>
-          <w:tab w:val="left" w:pos="720"/>
-          <w:tab w:val="left" w:pos="1080"/>
-        </w:tabs>
-        <w:ind w:firstLine="420"/>
-        <w:jc w:val="thaiDistribute"/>
-        <w:rPr>
-          <w:rFonts w:eastAsia="Cordia New"/>
-        </w:rPr>
-      </w:pPr>
-      <w:r>
+          <w:szCs w:val="32"/>
+          <w:cs/>
+        </w:rPr>
+        <w:t xml:space="preserve"> ของกราฟได้ด้วยตัวโปรแกรมเอง</w:t>
+      </w:r>
+    </w:p>
+    <w:p>
+      <w:pPr>
+        <w:pStyle w:val="a7"/>
+        <w:numPr>
+          <w:ilvl w:val="0"/>
+          <w:numId w:val="2"/>
+        </w:numPr>
+        <w:tabs>
+          <w:tab w:val="left" w:pos="720"/>
+          <w:tab w:val="left" w:pos="1080"/>
+        </w:tabs>
+        <w:jc w:val="thaiDistribute"/>
         <w:rPr>
           <w:rFonts w:eastAsia="Cordia New" w:hint="cs"/>
-          <w:cs/>
-        </w:rPr>
-        <w:tab/>
-      </w:r>
-      <w:r>
-        <w:rPr>
-          <w:rFonts w:eastAsia="Cordia New"/>
-        </w:rPr>
-        <w:t>2.</w:t>
-      </w:r>
-      <w:r>
-        <w:rPr>
-          <w:rFonts w:eastAsia="Cordia New"/>
-        </w:rPr>
-        <w:tab/>
-      </w:r>
+          <w:szCs w:val="32"/>
+        </w:rPr>
+      </w:pPr>
       <w:r>
         <w:rPr>
           <w:rFonts w:eastAsia="Cordia New" w:hint="cs"/>
-          <w:cs/>
-        </w:rPr>
-        <w:t>การเรียกใช้ระบบงานภายนอกนั้นจะต้องล็อกอินเข้าสู่ระบบโดยผ่านทางหน้าเว็บไซต์ของระบบจัดการผู้ใช้เท่านั้น</w:t>
-      </w:r>
-    </w:p>
-    <w:p>
-      <w:pPr>
-        <w:tabs>
-          <w:tab w:val="left" w:pos="720"/>
-          <w:tab w:val="left" w:pos="1080"/>
-        </w:tabs>
-        <w:ind w:firstLine="420"/>
-        <w:jc w:val="thaiDistribute"/>
-        <w:rPr>
-          <w:rFonts w:eastAsia="Cordia New"/>
-        </w:rPr>
-      </w:pPr>
-      <w:r>
+          <w:szCs w:val="32"/>
+          <w:cs/>
+        </w:rPr>
+        <w:t>ไม่สามารถเลือกจุดตัดหลายจุดตัดได้</w:t>
+      </w:r>
+    </w:p>
+    <w:p>
+      <w:pPr>
+        <w:pStyle w:val="a7"/>
+        <w:numPr>
+          <w:ilvl w:val="0"/>
+          <w:numId w:val="2"/>
+        </w:numPr>
+        <w:tabs>
+          <w:tab w:val="left" w:pos="720"/>
+          <w:tab w:val="left" w:pos="1080"/>
+        </w:tabs>
+        <w:jc w:val="thaiDistribute"/>
         <w:rPr>
           <w:rFonts w:eastAsia="Cordia New" w:hint="cs"/>
-          <w:cs/>
-        </w:rPr>
-        <w:tab/>
-      </w:r>
-      <w:r>
-        <w:rPr>
-          <w:rFonts w:eastAsia="Cordia New"/>
-        </w:rPr>
-        <w:t>3.</w:t>
-      </w:r>
+          <w:szCs w:val="32"/>
+        </w:rPr>
+      </w:pPr>
       <w:r>
         <w:rPr>
           <w:rFonts w:eastAsia="Cordia New" w:hint="cs"/>
-          <w:cs/>
-        </w:rPr>
-        <w:tab/>
-        <w:t>การกำหนดสิทธิในการเข้าใช้งาน สามารถกำหนดสิทธิในการเข้าใช้งานในระดับ ระบบงาน และระดับเมนูเท่านั้น</w:t>
-      </w:r>
-    </w:p>
-    <w:p>
-      <w:pPr>
-        <w:tabs>
-          <w:tab w:val="left" w:pos="720"/>
-          <w:tab w:val="left" w:pos="1080"/>
-        </w:tabs>
-        <w:ind w:firstLine="420"/>
-        <w:jc w:val="thaiDistribute"/>
-        <w:rPr>
-          <w:rFonts w:eastAsia="Cordia New"/>
-        </w:rPr>
-      </w:pPr>
-      <w:r>
+          <w:szCs w:val="32"/>
+          <w:cs/>
+        </w:rPr>
+        <w:t>ไม่สามารถลบจุดตัดหรือเส้นเชื่อมด้วยการเลือกด้วยเมาส์ได้</w:t>
+      </w:r>
+    </w:p>
+    <w:p>
+      <w:pPr>
+        <w:pStyle w:val="a7"/>
+        <w:numPr>
+          <w:ilvl w:val="0"/>
+          <w:numId w:val="2"/>
+        </w:numPr>
+        <w:tabs>
+          <w:tab w:val="left" w:pos="720"/>
+          <w:tab w:val="left" w:pos="1080"/>
+        </w:tabs>
+        <w:jc w:val="thaiDistribute"/>
         <w:rPr>
           <w:rFonts w:eastAsia="Cordia New" w:hint="cs"/>
-          <w:cs/>
-        </w:rPr>
-        <w:tab/>
-      </w:r>
-      <w:r>
-        <w:rPr>
-          <w:rFonts w:eastAsia="Cordia New"/>
-        </w:rPr>
-        <w:t>4.</w:t>
-      </w:r>
-      <w:r>
-        <w:rPr>
-          <w:rFonts w:eastAsia="Cordia New"/>
-        </w:rPr>
-        <w:tab/>
-      </w:r>
+          <w:szCs w:val="32"/>
+        </w:rPr>
+      </w:pPr>
       <w:r>
         <w:rPr>
           <w:rFonts w:eastAsia="Cordia New" w:hint="cs"/>
-          <w:cs/>
-        </w:rPr>
-        <w:t>การเรียกใช้ระบบงานจะต้องทำตามกรอกที่ผู้จัดทำโครงงานได้วางไว้ ในคู่มือการใช้งานระบบจัดการผู้ใช้เท่านั้น</w:t>
+          <w:szCs w:val="32"/>
+          <w:cs/>
+        </w:rPr>
+        <w:t>ชื่อจุดตัดที่ยาวกว่าสามตัวอักษรจะทำให้ตัวอักษรเลยกรอบของจุดตัด</w:t>
+      </w:r>
+    </w:p>
+    <w:p>
+      <w:pPr>
+        <w:pStyle w:val="a7"/>
+        <w:numPr>
+          <w:ilvl w:val="0"/>
+          <w:numId w:val="2"/>
+        </w:numPr>
+        <w:tabs>
+          <w:tab w:val="left" w:pos="720"/>
+          <w:tab w:val="left" w:pos="1080"/>
+        </w:tabs>
+        <w:jc w:val="thaiDistribute"/>
+        <w:rPr>
+          <w:rFonts w:eastAsia="Cordia New" w:hint="cs"/>
+          <w:szCs w:val="32"/>
+        </w:rPr>
+      </w:pPr>
+      <w:r>
+        <w:rPr>
+          <w:rFonts w:eastAsia="Cordia New" w:hint="cs"/>
+          <w:szCs w:val="32"/>
+          <w:cs/>
+        </w:rPr>
+        <w:t>ไม่สามารถเปลี่ยนสีของจุดตัดเส้นเชื่อมได้</w:t>
+      </w:r>
+    </w:p>
+    <w:p>
+      <w:pPr>
+        <w:pStyle w:val="a7"/>
+        <w:numPr>
+          <w:ilvl w:val="0"/>
+          <w:numId w:val="2"/>
+        </w:numPr>
+        <w:tabs>
+          <w:tab w:val="left" w:pos="720"/>
+          <w:tab w:val="left" w:pos="1080"/>
+        </w:tabs>
+        <w:jc w:val="thaiDistribute"/>
+        <w:rPr>
+          <w:rFonts w:eastAsia="Cordia New" w:hint="cs"/>
+          <w:szCs w:val="32"/>
+          <w:cs/>
+        </w:rPr>
+      </w:pPr>
+      <w:r>
+        <w:rPr>
+          <w:rFonts w:eastAsia="Cordia New" w:hint="cs"/>
+          <w:szCs w:val="32"/>
+          <w:cs/>
+        </w:rPr>
+        <w:t>การเพิ่มอัลกอริทึมต้องแก้ไขโปรแกรมบางส่วน</w:t>
       </w:r>
     </w:p>
     <w:p>
@@ -2201,6 +2278,192 @@
     </w:sectPr>
   </w:body>
 </w:document>
+</file>
+
+<file path=word/numbering.xml><?xml version="1.0" encoding="utf-8"?>
+<w:numbering xmlns:ve="http://schemas.openxmlformats.org/markup-compatibility/2006" xmlns:o="urn:schemas-microsoft-com:office:office" xmlns:r="http://schemas.openxmlformats.org/officeDocument/2006/relationships" xmlns:m="http://schemas.openxmlformats.org/officeDocument/2006/math" xmlns:v="urn:schemas-microsoft-com:vml" xmlns:wp="http://schemas.openxmlformats.org/drawingml/2006/wordprocessingDrawing" xmlns:w10="urn:schemas-microsoft-com:office:word" xmlns:w="http://schemas.openxmlformats.org/wordprocessingml/2006/main" xmlns:wne="http://schemas.microsoft.com/office/word/2006/wordml">
+  <w:abstractNum w:abstractNumId="0">
+    <w:nsid w:val="07CF3088"/>
+    <w:multiLevelType w:val="hybridMultilevel"/>
+    <w:tmpl w:val="3D7C2C02"/>
+    <w:lvl w:ilvl="0" w:tplc="C89CA728">
+      <w:start w:val="1"/>
+      <w:numFmt w:val="decimal"/>
+      <w:lvlText w:val="%1."/>
+      <w:lvlJc w:val="left"/>
+      <w:pPr>
+        <w:ind w:left="1080" w:hanging="360"/>
+      </w:pPr>
+      <w:rPr>
+        <w:rFonts w:hint="default"/>
+      </w:rPr>
+    </w:lvl>
+    <w:lvl w:ilvl="1" w:tplc="04090019" w:tentative="1">
+      <w:start w:val="1"/>
+      <w:numFmt w:val="lowerLetter"/>
+      <w:lvlText w:val="%2."/>
+      <w:lvlJc w:val="left"/>
+      <w:pPr>
+        <w:ind w:left="1800" w:hanging="360"/>
+      </w:pPr>
+    </w:lvl>
+    <w:lvl w:ilvl="2" w:tplc="0409001B" w:tentative="1">
+      <w:start w:val="1"/>
+      <w:numFmt w:val="lowerRoman"/>
+      <w:lvlText w:val="%3."/>
+      <w:lvlJc w:val="right"/>
+      <w:pPr>
+        <w:ind w:left="2520" w:hanging="180"/>
+      </w:pPr>
+    </w:lvl>
+    <w:lvl w:ilvl="3" w:tplc="0409000F" w:tentative="1">
+      <w:start w:val="1"/>
+      <w:numFmt w:val="decimal"/>
+      <w:lvlText w:val="%4."/>
+      <w:lvlJc w:val="left"/>
+      <w:pPr>
+        <w:ind w:left="3240" w:hanging="360"/>
+      </w:pPr>
+    </w:lvl>
+    <w:lvl w:ilvl="4" w:tplc="04090019" w:tentative="1">
+      <w:start w:val="1"/>
+      <w:numFmt w:val="lowerLetter"/>
+      <w:lvlText w:val="%5."/>
+      <w:lvlJc w:val="left"/>
+      <w:pPr>
+        <w:ind w:left="3960" w:hanging="360"/>
+      </w:pPr>
+    </w:lvl>
+    <w:lvl w:ilvl="5" w:tplc="0409001B" w:tentative="1">
+      <w:start w:val="1"/>
+      <w:numFmt w:val="lowerRoman"/>
+      <w:lvlText w:val="%6."/>
+      <w:lvlJc w:val="right"/>
+      <w:pPr>
+        <w:ind w:left="4680" w:hanging="180"/>
+      </w:pPr>
+    </w:lvl>
+    <w:lvl w:ilvl="6" w:tplc="0409000F" w:tentative="1">
+      <w:start w:val="1"/>
+      <w:numFmt w:val="decimal"/>
+      <w:lvlText w:val="%7."/>
+      <w:lvlJc w:val="left"/>
+      <w:pPr>
+        <w:ind w:left="5400" w:hanging="360"/>
+      </w:pPr>
+    </w:lvl>
+    <w:lvl w:ilvl="7" w:tplc="04090019" w:tentative="1">
+      <w:start w:val="1"/>
+      <w:numFmt w:val="lowerLetter"/>
+      <w:lvlText w:val="%8."/>
+      <w:lvlJc w:val="left"/>
+      <w:pPr>
+        <w:ind w:left="6120" w:hanging="360"/>
+      </w:pPr>
+    </w:lvl>
+    <w:lvl w:ilvl="8" w:tplc="0409001B" w:tentative="1">
+      <w:start w:val="1"/>
+      <w:numFmt w:val="lowerRoman"/>
+      <w:lvlText w:val="%9."/>
+      <w:lvlJc w:val="right"/>
+      <w:pPr>
+        <w:ind w:left="6840" w:hanging="180"/>
+      </w:pPr>
+    </w:lvl>
+  </w:abstractNum>
+  <w:abstractNum w:abstractNumId="1">
+    <w:nsid w:val="29E72DA0"/>
+    <w:multiLevelType w:val="hybridMultilevel"/>
+    <w:tmpl w:val="1A907020"/>
+    <w:lvl w:ilvl="0" w:tplc="0409000F">
+      <w:start w:val="1"/>
+      <w:numFmt w:val="decimal"/>
+      <w:lvlText w:val="%1."/>
+      <w:lvlJc w:val="left"/>
+      <w:pPr>
+        <w:ind w:left="1440" w:hanging="360"/>
+      </w:pPr>
+    </w:lvl>
+    <w:lvl w:ilvl="1" w:tplc="04090019" w:tentative="1">
+      <w:start w:val="1"/>
+      <w:numFmt w:val="lowerLetter"/>
+      <w:lvlText w:val="%2."/>
+      <w:lvlJc w:val="left"/>
+      <w:pPr>
+        <w:ind w:left="2160" w:hanging="360"/>
+      </w:pPr>
+    </w:lvl>
+    <w:lvl w:ilvl="2" w:tplc="0409001B" w:tentative="1">
+      <w:start w:val="1"/>
+      <w:numFmt w:val="lowerRoman"/>
+      <w:lvlText w:val="%3."/>
+      <w:lvlJc w:val="right"/>
+      <w:pPr>
+        <w:ind w:left="2880" w:hanging="180"/>
+      </w:pPr>
+    </w:lvl>
+    <w:lvl w:ilvl="3" w:tplc="0409000F" w:tentative="1">
+      <w:start w:val="1"/>
+      <w:numFmt w:val="decimal"/>
+      <w:lvlText w:val="%4."/>
+      <w:lvlJc w:val="left"/>
+      <w:pPr>
+        <w:ind w:left="3600" w:hanging="360"/>
+      </w:pPr>
+    </w:lvl>
+    <w:lvl w:ilvl="4" w:tplc="04090019" w:tentative="1">
+      <w:start w:val="1"/>
+      <w:numFmt w:val="lowerLetter"/>
+      <w:lvlText w:val="%5."/>
+      <w:lvlJc w:val="left"/>
+      <w:pPr>
+        <w:ind w:left="4320" w:hanging="360"/>
+      </w:pPr>
+    </w:lvl>
+    <w:lvl w:ilvl="5" w:tplc="0409001B" w:tentative="1">
+      <w:start w:val="1"/>
+      <w:numFmt w:val="lowerRoman"/>
+      <w:lvlText w:val="%6."/>
+      <w:lvlJc w:val="right"/>
+      <w:pPr>
+        <w:ind w:left="5040" w:hanging="180"/>
+      </w:pPr>
+    </w:lvl>
+    <w:lvl w:ilvl="6" w:tplc="0409000F" w:tentative="1">
+      <w:start w:val="1"/>
+      <w:numFmt w:val="decimal"/>
+      <w:lvlText w:val="%7."/>
+      <w:lvlJc w:val="left"/>
+      <w:pPr>
+        <w:ind w:left="5760" w:hanging="360"/>
+      </w:pPr>
+    </w:lvl>
+    <w:lvl w:ilvl="7" w:tplc="04090019" w:tentative="1">
+      <w:start w:val="1"/>
+      <w:numFmt w:val="lowerLetter"/>
+      <w:lvlText w:val="%8."/>
+      <w:lvlJc w:val="left"/>
+      <w:pPr>
+        <w:ind w:left="6480" w:hanging="360"/>
+      </w:pPr>
+    </w:lvl>
+    <w:lvl w:ilvl="8" w:tplc="0409001B" w:tentative="1">
+      <w:start w:val="1"/>
+      <w:numFmt w:val="lowerRoman"/>
+      <w:lvlText w:val="%9."/>
+      <w:lvlJc w:val="right"/>
+      <w:pPr>
+        <w:ind w:left="7200" w:hanging="180"/>
+      </w:pPr>
+    </w:lvl>
+  </w:abstractNum>
+  <w:num w:numId="1">
+    <w:abstractNumId w:val="1"/>
+  </w:num>
+  <w:num w:numId="2">
+    <w:abstractNumId w:val="0"/>
+  </w:num>
+</w:numbering>
 </file>
 
 <file path=word/styles.xml><?xml version="1.0" encoding="utf-8"?>
@@ -2448,6 +2711,20 @@
       <w:rFonts w:ascii="Times New Roman" w:eastAsia="Cordia New" w:hAnsi="Times New Roman" w:cs="Cordia New"/>
       <w:sz w:val="32"/>
       <w:szCs w:val="32"/>
+    </w:rPr>
+  </w:style>
+  <w:style w:type="paragraph" w:styleId="a7">
+    <w:name w:val="List Paragraph"/>
+    <w:basedOn w:val="a"/>
+    <w:uiPriority w:val="34"/>
+    <w:qFormat/>
+    <w:rsid w:val="0091346E"/>
+    <w:pPr>
+      <w:ind w:left="720"/>
+      <w:contextualSpacing/>
+    </w:pPr>
+    <w:rPr>
+      <w:szCs w:val="40"/>
     </w:rPr>
   </w:style>
 </w:styles>

</xml_diff>

<commit_message>
start write lesson 5
</commit_message>
<xml_diff>
--- a/doc/Moss-Graph-Viewr-บทที่ 5.docx
+++ b/doc/Moss-Graph-Viewr-บทที่ 5.docx
@@ -143,6 +143,13 @@
         </w:rPr>
         <w:t>พัฒนาโปรแกรม</w:t>
       </w:r>
+      <w:r>
+        <w:rPr>
+          <w:rFonts w:hint="cs"/>
+          <w:cs/>
+        </w:rPr>
+        <w:t>ข้อจำกัดในการทำงานของโปรแกรม</w:t>
+      </w:r>
     </w:p>
     <w:p>
       <w:pPr>
@@ -152,6 +159,9 @@
           <w:tab w:val="left" w:pos="1560"/>
         </w:tabs>
         <w:jc w:val="thaiDistribute"/>
+        <w:rPr>
+          <w:cs/>
+        </w:rPr>
       </w:pPr>
       <w:r>
         <w:rPr>
@@ -164,46 +174,6 @@
         <w:t>5.2</w:t>
       </w:r>
       <w:r>
-        <w:tab/>
-      </w:r>
-      <w:r>
-        <w:rPr>
-          <w:rFonts w:hint="cs"/>
-          <w:cs/>
-        </w:rPr>
-        <w:t>ข้อจำกัดในการ</w:t>
-      </w:r>
-      <w:r>
-        <w:rPr>
-          <w:rFonts w:hint="cs"/>
-          <w:cs/>
-        </w:rPr>
-        <w:t>ทำงานของโปรแกรม</w:t>
-      </w:r>
-    </w:p>
-    <w:p>
-      <w:pPr>
-        <w:tabs>
-          <w:tab w:val="left" w:pos="720"/>
-          <w:tab w:val="left" w:pos="1080"/>
-          <w:tab w:val="left" w:pos="1560"/>
-        </w:tabs>
-        <w:jc w:val="thaiDistribute"/>
-        <w:rPr>
-          <w:cs/>
-        </w:rPr>
-      </w:pPr>
-      <w:r>
-        <w:rPr>
-          <w:rFonts w:hint="cs"/>
-          <w:cs/>
-        </w:rPr>
-        <w:tab/>
-      </w:r>
-      <w:r>
-        <w:t>5.3</w:t>
-      </w:r>
-      <w:r>
         <w:rPr>
           <w:rFonts w:hint="cs"/>
           <w:cs/>
@@ -237,7 +207,7 @@
         </w:tabs>
         <w:jc w:val="both"/>
         <w:rPr>
-          <w:rFonts w:ascii="Angsana New" w:hAnsi="Angsana New" w:cs="Angsana New" w:hint="cs"/>
+          <w:rFonts w:ascii="Angsana New" w:hAnsi="Angsana New" w:cs="Angsana New"/>
           <w:b/>
           <w:bCs/>
           <w:cs/>
@@ -277,11 +247,24 @@
       </w:r>
       <w:r>
         <w:rPr>
-          <w:rFonts w:hint="cs"/>
+          <w:rFonts w:ascii="Angsana New" w:hAnsi="Angsana New" w:cs="Angsana New" w:hint="cs"/>
+          <w:b/>
+          <w:bCs/>
+          <w:sz w:val="36"/>
+          <w:szCs w:val="36"/>
           <w:cs/>
         </w:rPr>
         <w:t>พัฒนาโปรแกรม</w:t>
       </w:r>
+      <w:r>
+        <w:rPr>
+          <w:rFonts w:ascii="Angsana New" w:hAnsi="Angsana New" w:cs="Angsana New" w:hint="cs"/>
+          <w:b/>
+          <w:bCs/>
+          <w:cs/>
+        </w:rPr>
+        <w:t>และ</w:t>
+      </w:r>
     </w:p>
     <w:p>
       <w:pPr>
@@ -291,62 +274,142 @@
           <w:tab w:val="left" w:pos="1080"/>
         </w:tabs>
         <w:rPr>
+          <w:rFonts w:ascii="Angsana New" w:hAnsi="Angsana New" w:cs="Angsana New"/>
+        </w:rPr>
+      </w:pPr>
+      <w:r>
+        <w:rPr>
+          <w:rFonts w:ascii="Angsana New" w:hAnsi="Angsana New" w:cs="Angsana New"/>
+          <w:b/>
+          <w:bCs/>
+        </w:rPr>
+        <w:tab/>
+      </w:r>
+      <w:r>
+        <w:rPr>
           <w:rFonts w:ascii="Angsana New" w:hAnsi="Angsana New" w:cs="Angsana New" w:hint="cs"/>
           <w:cs/>
         </w:rPr>
-      </w:pPr>
-      <w:r>
-        <w:rPr>
-          <w:rFonts w:ascii="Angsana New" w:hAnsi="Angsana New" w:cs="Angsana New"/>
-          <w:b/>
-          <w:bCs/>
-        </w:rPr>
-        <w:tab/>
+        <w:t>สรุป</w:t>
       </w:r>
       <w:r>
         <w:rPr>
           <w:rFonts w:ascii="Angsana New" w:hAnsi="Angsana New" w:cs="Angsana New" w:hint="cs"/>
           <w:cs/>
         </w:rPr>
-        <w:t>ผลการดำเนินโครงงานระบบจัดการผู้สามารถ สรุปผลการดำเนินโครงงาน ออกเป็น</w:t>
-      </w:r>
-      <w:r>
-        <w:rPr>
-          <w:rFonts w:ascii="Angsana New" w:hAnsi="Angsana New" w:cs="Angsana New"/>
-        </w:rPr>
-        <w:t xml:space="preserve"> 2</w:t>
+        <w:t>ผลการดำเนินโครงงาน</w:t>
+      </w:r>
+      <w:r>
+        <w:rPr>
+          <w:rFonts w:hint="cs"/>
+          <w:cs/>
+        </w:rPr>
+        <w:t xml:space="preserve">โปรแกรมแสดงผลข้อมูลกราฟออกมาในรูปแบบกราฟิก </w:t>
       </w:r>
       <w:r>
         <w:rPr>
           <w:rFonts w:ascii="Angsana New" w:hAnsi="Angsana New" w:cs="Angsana New" w:hint="cs"/>
           <w:cs/>
         </w:rPr>
-        <w:t xml:space="preserve"> ส่วนด้วยกัน คือ สรุปผลการทำงานโดยรวมในส่วนของผู้ดูแลระบบ</w:t>
-      </w:r>
-      <w:r>
-        <w:rPr>
-          <w:rFonts w:ascii="Angsana New" w:hAnsi="Angsana New" w:cs="Angsana New"/>
-        </w:rPr>
-        <w:t>UMS</w:t>
-      </w:r>
-      <w:r>
+        <w:t>สามารถสรุปเป็นส่วนๆ ของโปรแกรมได้ดังนี้</w:t>
+      </w:r>
+    </w:p>
+    <w:p>
+      <w:pPr>
+        <w:pStyle w:val="a5"/>
+        <w:numPr>
+          <w:ilvl w:val="0"/>
+          <w:numId w:val="3"/>
+        </w:numPr>
+        <w:tabs>
+          <w:tab w:val="left" w:pos="720"/>
+          <w:tab w:val="left" w:pos="1080"/>
+        </w:tabs>
         <w:rPr>
           <w:rFonts w:ascii="Angsana New" w:hAnsi="Angsana New" w:cs="Angsana New" w:hint="cs"/>
-          <w:cs/>
-        </w:rPr>
-        <w:t xml:space="preserve"> และโปรแกรมเมอร์ และ</w:t>
-      </w:r>
+        </w:rPr>
+      </w:pPr>
       <w:r>
         <w:rPr>
           <w:rFonts w:ascii="Angsana New" w:hAnsi="Angsana New" w:cs="Angsana New" w:hint="cs"/>
           <w:cs/>
         </w:rPr>
-        <w:t>สรุปผลการทำงานโดยรวมในส่วนของผู้ใช้ทั่วไป</w:t>
+        <w:t>ส่วนการแสดงผล</w:t>
       </w:r>
     </w:p>
     <w:p>
       <w:pPr>
         <w:pStyle w:val="a5"/>
+        <w:numPr>
+          <w:ilvl w:val="0"/>
+          <w:numId w:val="3"/>
+        </w:numPr>
+        <w:tabs>
+          <w:tab w:val="left" w:pos="720"/>
+          <w:tab w:val="left" w:pos="1080"/>
+        </w:tabs>
+        <w:rPr>
+          <w:rFonts w:ascii="Angsana New" w:hAnsi="Angsana New" w:cs="Angsana New" w:hint="cs"/>
+        </w:rPr>
+      </w:pPr>
+      <w:r>
+        <w:rPr>
+          <w:rFonts w:ascii="Angsana New" w:hAnsi="Angsana New" w:cs="Angsana New" w:hint="cs"/>
+          <w:cs/>
+        </w:rPr>
+        <w:t>ส่วนการจัดการกับกราฟ</w:t>
+      </w:r>
+    </w:p>
+    <w:p>
+      <w:pPr>
+        <w:pStyle w:val="a5"/>
+        <w:numPr>
+          <w:ilvl w:val="0"/>
+          <w:numId w:val="3"/>
+        </w:numPr>
+        <w:tabs>
+          <w:tab w:val="left" w:pos="720"/>
+          <w:tab w:val="left" w:pos="1080"/>
+        </w:tabs>
+        <w:rPr>
+          <w:rFonts w:ascii="Angsana New" w:hAnsi="Angsana New" w:cs="Angsana New" w:hint="cs"/>
+        </w:rPr>
+      </w:pPr>
+      <w:r>
+        <w:rPr>
+          <w:rFonts w:ascii="Angsana New" w:hAnsi="Angsana New" w:cs="Angsana New" w:hint="cs"/>
+          <w:cs/>
+        </w:rPr>
+        <w:t>ส่วนการดำเนินการกับไฟล์</w:t>
+      </w:r>
+    </w:p>
+    <w:p>
+      <w:pPr>
+        <w:pStyle w:val="a5"/>
+        <w:numPr>
+          <w:ilvl w:val="0"/>
+          <w:numId w:val="3"/>
+        </w:numPr>
+        <w:tabs>
+          <w:tab w:val="left" w:pos="720"/>
+          <w:tab w:val="left" w:pos="1080"/>
+        </w:tabs>
+        <w:rPr>
+          <w:rFonts w:ascii="Angsana New" w:hAnsi="Angsana New" w:cs="Angsana New"/>
+          <w:cs/>
+        </w:rPr>
+      </w:pPr>
+      <w:r>
+        <w:rPr>
+          <w:rFonts w:ascii="Angsana New" w:hAnsi="Angsana New" w:cs="Angsana New" w:hint="cs"/>
+          <w:cs/>
+        </w:rPr>
+        <w:t>ส่วนอัลกอริทึม</w:t>
+      </w:r>
+    </w:p>
+    <w:p>
+      <w:pPr>
+        <w:pStyle w:val="a5"/>
         <w:tabs>
           <w:tab w:val="left" w:pos="720"/>
           <w:tab w:val="left" w:pos="1080"/>
@@ -779,6 +842,7 @@
         </w:rPr>
       </w:pPr>
       <w:r>
+        <w:lastRenderedPageBreak/>
         <w:tab/>
         <w:t>-</w:t>
       </w:r>
@@ -879,7 +943,6 @@
         </w:rPr>
       </w:pPr>
       <w:r>
-        <w:lastRenderedPageBreak/>
         <w:tab/>
         <w:t>-</w:t>
       </w:r>
@@ -1730,6 +1793,7 @@
           <w:rFonts w:ascii="Angsana New" w:hAnsi="Angsana New" w:cs="Angsana New"/>
           <w:cs/>
         </w:rPr>
+        <w:lastRenderedPageBreak/>
         <w:t xml:space="preserve">   </w:t>
       </w:r>
       <w:r>
@@ -1967,7 +2031,7 @@
         </w:tabs>
         <w:jc w:val="thaiDistribute"/>
         <w:rPr>
-          <w:rFonts w:eastAsia="Cordia New" w:hint="cs"/>
+          <w:rFonts w:eastAsia="Cordia New"/>
           <w:szCs w:val="32"/>
         </w:rPr>
       </w:pPr>
@@ -1993,7 +2057,7 @@
         </w:tabs>
         <w:jc w:val="thaiDistribute"/>
         <w:rPr>
-          <w:rFonts w:eastAsia="Cordia New" w:hint="cs"/>
+          <w:rFonts w:eastAsia="Cordia New"/>
           <w:szCs w:val="32"/>
         </w:rPr>
       </w:pPr>
@@ -2019,7 +2083,7 @@
         </w:tabs>
         <w:jc w:val="thaiDistribute"/>
         <w:rPr>
-          <w:rFonts w:eastAsia="Cordia New" w:hint="cs"/>
+          <w:rFonts w:eastAsia="Cordia New"/>
           <w:szCs w:val="32"/>
         </w:rPr>
       </w:pPr>
@@ -2045,7 +2109,7 @@
         </w:tabs>
         <w:jc w:val="thaiDistribute"/>
         <w:rPr>
-          <w:rFonts w:eastAsia="Cordia New" w:hint="cs"/>
+          <w:rFonts w:eastAsia="Cordia New"/>
           <w:szCs w:val="32"/>
         </w:rPr>
       </w:pPr>
@@ -2071,7 +2135,7 @@
         </w:tabs>
         <w:jc w:val="thaiDistribute"/>
         <w:rPr>
-          <w:rFonts w:eastAsia="Cordia New" w:hint="cs"/>
+          <w:rFonts w:eastAsia="Cordia New"/>
           <w:szCs w:val="32"/>
           <w:cs/>
         </w:rPr>
@@ -2457,11 +2521,100 @@
       </w:pPr>
     </w:lvl>
   </w:abstractNum>
+  <w:abstractNum w:abstractNumId="2">
+    <w:nsid w:val="320A6340"/>
+    <w:multiLevelType w:val="hybridMultilevel"/>
+    <w:tmpl w:val="D5B29A1A"/>
+    <w:lvl w:ilvl="0" w:tplc="0409000F">
+      <w:start w:val="1"/>
+      <w:numFmt w:val="decimal"/>
+      <w:lvlText w:val="%1."/>
+      <w:lvlJc w:val="left"/>
+      <w:pPr>
+        <w:ind w:left="1440" w:hanging="360"/>
+      </w:pPr>
+    </w:lvl>
+    <w:lvl w:ilvl="1" w:tplc="04090019" w:tentative="1">
+      <w:start w:val="1"/>
+      <w:numFmt w:val="lowerLetter"/>
+      <w:lvlText w:val="%2."/>
+      <w:lvlJc w:val="left"/>
+      <w:pPr>
+        <w:ind w:left="2160" w:hanging="360"/>
+      </w:pPr>
+    </w:lvl>
+    <w:lvl w:ilvl="2" w:tplc="0409001B" w:tentative="1">
+      <w:start w:val="1"/>
+      <w:numFmt w:val="lowerRoman"/>
+      <w:lvlText w:val="%3."/>
+      <w:lvlJc w:val="right"/>
+      <w:pPr>
+        <w:ind w:left="2880" w:hanging="180"/>
+      </w:pPr>
+    </w:lvl>
+    <w:lvl w:ilvl="3" w:tplc="0409000F" w:tentative="1">
+      <w:start w:val="1"/>
+      <w:numFmt w:val="decimal"/>
+      <w:lvlText w:val="%4."/>
+      <w:lvlJc w:val="left"/>
+      <w:pPr>
+        <w:ind w:left="3600" w:hanging="360"/>
+      </w:pPr>
+    </w:lvl>
+    <w:lvl w:ilvl="4" w:tplc="04090019" w:tentative="1">
+      <w:start w:val="1"/>
+      <w:numFmt w:val="lowerLetter"/>
+      <w:lvlText w:val="%5."/>
+      <w:lvlJc w:val="left"/>
+      <w:pPr>
+        <w:ind w:left="4320" w:hanging="360"/>
+      </w:pPr>
+    </w:lvl>
+    <w:lvl w:ilvl="5" w:tplc="0409001B" w:tentative="1">
+      <w:start w:val="1"/>
+      <w:numFmt w:val="lowerRoman"/>
+      <w:lvlText w:val="%6."/>
+      <w:lvlJc w:val="right"/>
+      <w:pPr>
+        <w:ind w:left="5040" w:hanging="180"/>
+      </w:pPr>
+    </w:lvl>
+    <w:lvl w:ilvl="6" w:tplc="0409000F" w:tentative="1">
+      <w:start w:val="1"/>
+      <w:numFmt w:val="decimal"/>
+      <w:lvlText w:val="%7."/>
+      <w:lvlJc w:val="left"/>
+      <w:pPr>
+        <w:ind w:left="5760" w:hanging="360"/>
+      </w:pPr>
+    </w:lvl>
+    <w:lvl w:ilvl="7" w:tplc="04090019" w:tentative="1">
+      <w:start w:val="1"/>
+      <w:numFmt w:val="lowerLetter"/>
+      <w:lvlText w:val="%8."/>
+      <w:lvlJc w:val="left"/>
+      <w:pPr>
+        <w:ind w:left="6480" w:hanging="360"/>
+      </w:pPr>
+    </w:lvl>
+    <w:lvl w:ilvl="8" w:tplc="0409001B" w:tentative="1">
+      <w:start w:val="1"/>
+      <w:numFmt w:val="lowerRoman"/>
+      <w:lvlText w:val="%9."/>
+      <w:lvlJc w:val="right"/>
+      <w:pPr>
+        <w:ind w:left="7200" w:hanging="180"/>
+      </w:pPr>
+    </w:lvl>
+  </w:abstractNum>
   <w:num w:numId="1">
     <w:abstractNumId w:val="1"/>
   </w:num>
   <w:num w:numId="2">
     <w:abstractNumId w:val="0"/>
+  </w:num>
+  <w:num w:numId="3">
+    <w:abstractNumId w:val="2"/>
   </w:num>
 </w:numbering>
 </file>

</xml_diff>